<commit_message>
finish remove stop words
</commit_message>
<xml_diff>
--- a/Report-Phase-1-.docx
+++ b/Report-Phase-1-.docx
@@ -1294,7 +1294,7 @@
     </w:p>
     <w:p>
       <w:pPr>
-        <w:jc w:val="left"/>
+        <w:jc w:val="both"/>
         <w:rPr>
           <w:lang w:bidi="fa-IR"/>
         </w:rPr>
@@ -1512,7 +1512,7 @@
     </w:p>
     <w:p>
       <w:pPr>
-        <w:jc w:val="left"/>
+        <w:jc w:val="both"/>
         <w:rPr>
           <w:lang w:bidi="fa-IR"/>
         </w:rPr>
@@ -1667,7 +1667,7 @@
     </w:p>
     <w:p>
       <w:pPr>
-        <w:jc w:val="left"/>
+        <w:jc w:val="both"/>
         <w:rPr>
           <w:rtl/>
           <w:lang w:bidi="fa-IR"/>
@@ -1714,26 +1714,65 @@
     </w:p>
     <w:p>
       <w:pPr>
-        <w:jc w:val="left"/>
-        <w:rPr>
-          <w:rtl/>
-          <w:lang w:bidi="fa-IR"/>
-        </w:rPr>
-      </w:pPr>
-      <w:r>
-        <w:rPr>
-          <w:rFonts w:hint="cs"/>
-          <w:rtl/>
-          <w:lang w:bidi="fa-IR"/>
-        </w:rPr>
-        <w:t xml:space="preserve">برای دقت بیشتر موتورجستجویی که می‌خواهیم بسازیم نیاز است تا کلمات توقفی را حذف کنیم. این کلمات توقفی در کتاب خانه </w:t>
+        <w:jc w:val="both"/>
+        <w:rPr>
+          <w:rFonts w:hint="cs"/>
+          <w:rtl/>
+          <w:lang w:bidi="fa-IR"/>
+        </w:rPr>
+      </w:pPr>
+      <w:r>
+        <w:rPr>
+          <w:rFonts w:hint="cs"/>
+          <w:rtl/>
+          <w:lang w:bidi="fa-IR"/>
+        </w:rPr>
+        <w:t>برای دقت بیشتر موتورجستجویی که می‌خواهیم بسازیم نیاز است تا کلمات توقفی را حذف کنیم.</w:t>
+      </w:r>
+      <w:r>
+        <w:rPr>
+          <w:rFonts w:hint="cs"/>
+          <w:rtl/>
+          <w:lang w:bidi="fa-IR"/>
+        </w:rPr>
+        <w:t xml:space="preserve"> برای این کار از کتابخانه </w:t>
+      </w:r>
+      <w:r>
+        <w:rPr>
+          <w:lang w:bidi="fa-IR"/>
+        </w:rPr>
+        <w:t>genism</w:t>
+      </w:r>
+      <w:r>
+        <w:rPr>
+          <w:rFonts w:hint="cs"/>
+          <w:rtl/>
+          <w:lang w:bidi="fa-IR"/>
+        </w:rPr>
+        <w:t xml:space="preserve"> استفاده می‌کنیم که در داخل خود دارای لیستی از کلمات توقفی می‌باشد.</w:t>
+      </w:r>
+      <w:r>
+        <w:rPr>
+          <w:rFonts w:hint="cs"/>
+          <w:rtl/>
+          <w:lang w:bidi="fa-IR"/>
+        </w:rPr>
+        <w:t xml:space="preserve"> ابتدا تکست را تماما به حروف کوچک تبدیل می‌کنیم.</w:t>
+      </w:r>
+      <w:r>
+        <w:rPr>
+          <w:rFonts w:hint="cs"/>
+          <w:rtl/>
+          <w:lang w:bidi="fa-IR"/>
+        </w:rPr>
+        <w:t xml:space="preserve"> تابع </w:t>
       </w:r>
       <w:proofErr w:type="spellStart"/>
       <w:r>
         <w:rPr>
           <w:lang w:bidi="fa-IR"/>
         </w:rPr>
-        <w:t>nltk.corpus</w:t>
+        <w:t>remove_stopwords</w:t>
       </w:r>
       <w:proofErr w:type="spellEnd"/>
       <w:r>
@@ -1742,37 +1781,49 @@
           <w:rtl/>
           <w:lang w:bidi="fa-IR"/>
         </w:rPr>
-        <w:t xml:space="preserve"> وجود دارند که با نصب آن می‌توان به آن دسترسی پیدا کرد. چون زمان حذف کلمات توقفی به کمک پایتون مقداری طولانی بود از اسپارک استفاده کرده و خروجی </w:t>
-      </w:r>
-      <w:r>
-        <w:rPr>
-          <w:lang w:bidi="fa-IR"/>
-        </w:rPr>
-        <w:t>csv</w:t>
-      </w:r>
-      <w:r>
-        <w:rPr>
-          <w:rFonts w:hint="cs"/>
-          <w:rtl/>
-          <w:lang w:bidi="fa-IR"/>
-        </w:rPr>
-        <w:t xml:space="preserve"> که از </w:t>
-      </w:r>
-      <w:proofErr w:type="spellStart"/>
-      <w:r>
-        <w:rPr>
-          <w:lang w:bidi="fa-IR"/>
-        </w:rPr>
-        <w:t>drop_coulmns</w:t>
-      </w:r>
-      <w:proofErr w:type="spellEnd"/>
-      <w:r>
-        <w:rPr>
-          <w:rFonts w:hint="cs"/>
-          <w:rtl/>
-          <w:lang w:bidi="fa-IR"/>
-        </w:rPr>
-        <w:t xml:space="preserve"> دریافت کردیم را به آن دادیم تا کلمات توقفی از آن حذف بشود.</w:t>
+        <w:t xml:space="preserve"> این کتابخانه یک متن را دریافت و کلمات توقفی را از آن حذف کرده و باز می‌گرداند. در نهایت اطلاعات پرداز شده در </w:t>
+      </w:r>
+      <w:r>
+        <w:rPr>
+          <w:lang w:bidi="fa-IR"/>
+        </w:rPr>
+        <w:t>books_final.csv</w:t>
+      </w:r>
+      <w:r>
+        <w:rPr>
+          <w:rFonts w:hint="cs"/>
+          <w:rtl/>
+          <w:lang w:bidi="fa-IR"/>
+        </w:rPr>
+        <w:t xml:space="preserve"> نوشته می‌شود. این عملیات نزدیک به 3 دقیقه (170) ثانیه طول کشید که 164518</w:t>
+      </w:r>
+      <w:r>
+        <w:rPr>
+          <w:lang w:bidi="fa-IR"/>
+        </w:rPr>
+        <w:t xml:space="preserve"> </w:t>
+      </w:r>
+      <w:r>
+        <w:rPr>
+          <w:rFonts w:hint="cs"/>
+          <w:rtl/>
+          <w:lang w:bidi="fa-IR"/>
+        </w:rPr>
+        <w:t>رکورد را پردازش کرد.</w:t>
+      </w:r>
+      <w:r>
+        <w:rPr>
+          <w:lang w:bidi="fa-IR"/>
+        </w:rPr>
+        <w:t xml:space="preserve"> </w:t>
+      </w:r>
+      <w:r>
+        <w:rPr>
+          <w:rFonts w:hint="cs"/>
+          <w:rtl/>
+          <w:lang w:bidi="fa-IR"/>
+        </w:rPr>
+        <w:t xml:space="preserve"> حجم فایل نهایی به نیز به 400 مگ رسید.</w:t>
       </w:r>
     </w:p>
     <w:p>
@@ -1807,7 +1858,7 @@
     </w:p>
     <w:p>
       <w:pPr>
-        <w:jc w:val="left"/>
+        <w:jc w:val="both"/>
         <w:rPr>
           <w:rtl/>
           <w:lang w:bidi="fa-IR"/>
@@ -1880,7 +1931,7 @@
     </w:p>
     <w:p>
       <w:pPr>
-        <w:jc w:val="left"/>
+        <w:jc w:val="both"/>
         <w:rPr>
           <w:rtl/>
           <w:lang w:bidi="fa-IR"/>
@@ -1948,6 +1999,26 @@
           <w:rtl/>
           <w:lang w:bidi="fa-IR"/>
         </w:rPr>
+        <w:instrText xml:space="preserve"> \* </w:instrText>
+      </w:r>
+      <w:r>
+        <w:rPr>
+          <w:lang w:bidi="fa-IR"/>
+        </w:rPr>
+        <w:instrText>MERGEFORMAT</w:instrText>
+      </w:r>
+      <w:r>
+        <w:rPr>
+          <w:rtl/>
+          <w:lang w:bidi="fa-IR"/>
+        </w:rPr>
+        <w:instrText xml:space="preserve"> </w:instrText>
+      </w:r>
+      <w:r>
+        <w:rPr>
+          <w:rtl/>
+          <w:lang w:bidi="fa-IR"/>
+        </w:rPr>
         <w:fldChar w:fldCharType="separate"/>
       </w:r>
       <w:r>
@@ -2014,7 +2085,39 @@
           <w:rtl/>
           <w:lang w:bidi="fa-IR"/>
         </w:rPr>
-        <w:t xml:space="preserve"> کرد تقریبا 2 دقیقه و 10 ثانیه به طول می‌انجامد</w:t>
+        <w:t xml:space="preserve"> کرد تقریبا </w:t>
+      </w:r>
+      <w:r>
+        <w:rPr>
+          <w:rFonts w:hint="cs"/>
+          <w:rtl/>
+          <w:lang w:bidi="fa-IR"/>
+        </w:rPr>
+        <w:t>1</w:t>
+      </w:r>
+      <w:r>
+        <w:rPr>
+          <w:rFonts w:hint="cs"/>
+          <w:rtl/>
+          <w:lang w:bidi="fa-IR"/>
+        </w:rPr>
+        <w:t xml:space="preserve">دقیقه و </w:t>
+      </w:r>
+      <w:r>
+        <w:rPr>
+          <w:rFonts w:hint="cs"/>
+          <w:rtl/>
+          <w:lang w:bidi="fa-IR"/>
+        </w:rPr>
+        <w:t>20</w:t>
+      </w:r>
+      <w:r>
+        <w:rPr>
+          <w:rFonts w:hint="cs"/>
+          <w:rtl/>
+          <w:lang w:bidi="fa-IR"/>
+        </w:rPr>
+        <w:t xml:space="preserve"> ثانیه به طول می‌انجامد</w:t>
       </w:r>
       <w:r>
         <w:rPr>

</xml_diff>